<commit_message>
- Switched road generation to c++ - Improved road generation - Add goal and time planning - Update Journal
</commit_message>
<xml_diff>
--- a/Documents/Journal.docx
+++ b/Documents/Journal.docx
@@ -51,8 +51,72 @@
       <w:r>
         <w:t>Created first test level</w:t>
       </w:r>
+    </w:p>
+    <w:p>
+      <w:pPr>
+        <w:pStyle w:val="Heading1"/>
+      </w:pPr>
+      <w:r>
+        <w:t>07.02.17</w:t>
+      </w:r>
+    </w:p>
+    <w:p>
+      <w:pPr>
+        <w:pStyle w:val="ListParagraph"/>
+        <w:numPr>
+          <w:ilvl w:val="0"/>
+          <w:numId w:val="2"/>
+        </w:numPr>
+      </w:pPr>
+      <w:r>
+        <w:t>Changed road generation to C++</w:t>
+      </w:r>
+    </w:p>
+    <w:p>
+      <w:pPr>
+        <w:pStyle w:val="ListParagraph"/>
+        <w:numPr>
+          <w:ilvl w:val="0"/>
+          <w:numId w:val="2"/>
+        </w:numPr>
+      </w:pPr>
+      <w:r>
+        <w:t>Made closed loops possible</w:t>
+      </w:r>
+    </w:p>
+    <w:p>
+      <w:pPr>
+        <w:pStyle w:val="Heading1"/>
+      </w:pPr>
+      <w:r>
+        <w:t>09.02.17</w:t>
+      </w:r>
+    </w:p>
+    <w:p>
+      <w:pPr>
+        <w:pStyle w:val="ListParagraph"/>
+        <w:numPr>
+          <w:ilvl w:val="0"/>
+          <w:numId w:val="2"/>
+        </w:numPr>
+      </w:pPr>
+      <w:r>
+        <w:t>Created Goals.docx</w:t>
+      </w:r>
+    </w:p>
+    <w:p>
+      <w:pPr>
+        <w:pStyle w:val="ListParagraph"/>
+        <w:numPr>
+          <w:ilvl w:val="0"/>
+          <w:numId w:val="2"/>
+        </w:numPr>
+      </w:pPr>
       <w:bookmarkStart w:id="0" w:name="_GoBack"/>
       <w:bookmarkEnd w:id="0"/>
+      <w:r>
+        <w:t>Filled out Goals.docx</w:t>
+      </w:r>
     </w:p>
     <w:sectPr>
       <w:pgSz w:w="12240" w:h="15840"/>
@@ -179,6 +243,232 @@
     </w:lvl>
   </w:abstractNum>
   <w:abstractNum w:abstractNumId="1" w15:restartNumberingAfterBreak="0">
+    <w:nsid w:val="2D5C5B69"/>
+    <w:multiLevelType w:val="hybridMultilevel"/>
+    <w:tmpl w:val="126C0CD2"/>
+    <w:lvl w:ilvl="0" w:tplc="04090001">
+      <w:start w:val="1"/>
+      <w:numFmt w:val="bullet"/>
+      <w:lvlText w:val=""/>
+      <w:lvlJc w:val="left"/>
+      <w:pPr>
+        <w:ind w:left="720" w:hanging="360"/>
+      </w:pPr>
+      <w:rPr>
+        <w:rFonts w:ascii="Symbol" w:hAnsi="Symbol" w:hint="default"/>
+      </w:rPr>
+    </w:lvl>
+    <w:lvl w:ilvl="1" w:tplc="04090003" w:tentative="1">
+      <w:start w:val="1"/>
+      <w:numFmt w:val="bullet"/>
+      <w:lvlText w:val="o"/>
+      <w:lvlJc w:val="left"/>
+      <w:pPr>
+        <w:ind w:left="1440" w:hanging="360"/>
+      </w:pPr>
+      <w:rPr>
+        <w:rFonts w:ascii="Courier New" w:hAnsi="Courier New" w:cs="Courier New" w:hint="default"/>
+      </w:rPr>
+    </w:lvl>
+    <w:lvl w:ilvl="2" w:tplc="04090005" w:tentative="1">
+      <w:start w:val="1"/>
+      <w:numFmt w:val="bullet"/>
+      <w:lvlText w:val=""/>
+      <w:lvlJc w:val="left"/>
+      <w:pPr>
+        <w:ind w:left="2160" w:hanging="360"/>
+      </w:pPr>
+      <w:rPr>
+        <w:rFonts w:ascii="Wingdings" w:hAnsi="Wingdings" w:hint="default"/>
+      </w:rPr>
+    </w:lvl>
+    <w:lvl w:ilvl="3" w:tplc="04090001" w:tentative="1">
+      <w:start w:val="1"/>
+      <w:numFmt w:val="bullet"/>
+      <w:lvlText w:val=""/>
+      <w:lvlJc w:val="left"/>
+      <w:pPr>
+        <w:ind w:left="2880" w:hanging="360"/>
+      </w:pPr>
+      <w:rPr>
+        <w:rFonts w:ascii="Symbol" w:hAnsi="Symbol" w:hint="default"/>
+      </w:rPr>
+    </w:lvl>
+    <w:lvl w:ilvl="4" w:tplc="04090003" w:tentative="1">
+      <w:start w:val="1"/>
+      <w:numFmt w:val="bullet"/>
+      <w:lvlText w:val="o"/>
+      <w:lvlJc w:val="left"/>
+      <w:pPr>
+        <w:ind w:left="3600" w:hanging="360"/>
+      </w:pPr>
+      <w:rPr>
+        <w:rFonts w:ascii="Courier New" w:hAnsi="Courier New" w:cs="Courier New" w:hint="default"/>
+      </w:rPr>
+    </w:lvl>
+    <w:lvl w:ilvl="5" w:tplc="04090005" w:tentative="1">
+      <w:start w:val="1"/>
+      <w:numFmt w:val="bullet"/>
+      <w:lvlText w:val=""/>
+      <w:lvlJc w:val="left"/>
+      <w:pPr>
+        <w:ind w:left="4320" w:hanging="360"/>
+      </w:pPr>
+      <w:rPr>
+        <w:rFonts w:ascii="Wingdings" w:hAnsi="Wingdings" w:hint="default"/>
+      </w:rPr>
+    </w:lvl>
+    <w:lvl w:ilvl="6" w:tplc="04090001" w:tentative="1">
+      <w:start w:val="1"/>
+      <w:numFmt w:val="bullet"/>
+      <w:lvlText w:val=""/>
+      <w:lvlJc w:val="left"/>
+      <w:pPr>
+        <w:ind w:left="5040" w:hanging="360"/>
+      </w:pPr>
+      <w:rPr>
+        <w:rFonts w:ascii="Symbol" w:hAnsi="Symbol" w:hint="default"/>
+      </w:rPr>
+    </w:lvl>
+    <w:lvl w:ilvl="7" w:tplc="04090003" w:tentative="1">
+      <w:start w:val="1"/>
+      <w:numFmt w:val="bullet"/>
+      <w:lvlText w:val="o"/>
+      <w:lvlJc w:val="left"/>
+      <w:pPr>
+        <w:ind w:left="5760" w:hanging="360"/>
+      </w:pPr>
+      <w:rPr>
+        <w:rFonts w:ascii="Courier New" w:hAnsi="Courier New" w:cs="Courier New" w:hint="default"/>
+      </w:rPr>
+    </w:lvl>
+    <w:lvl w:ilvl="8" w:tplc="04090005" w:tentative="1">
+      <w:start w:val="1"/>
+      <w:numFmt w:val="bullet"/>
+      <w:lvlText w:val=""/>
+      <w:lvlJc w:val="left"/>
+      <w:pPr>
+        <w:ind w:left="6480" w:hanging="360"/>
+      </w:pPr>
+      <w:rPr>
+        <w:rFonts w:ascii="Wingdings" w:hAnsi="Wingdings" w:hint="default"/>
+      </w:rPr>
+    </w:lvl>
+  </w:abstractNum>
+  <w:abstractNum w:abstractNumId="2" w15:restartNumberingAfterBreak="0">
+    <w:nsid w:val="48325A5C"/>
+    <w:multiLevelType w:val="hybridMultilevel"/>
+    <w:tmpl w:val="95D0F76A"/>
+    <w:lvl w:ilvl="0" w:tplc="04090001">
+      <w:start w:val="1"/>
+      <w:numFmt w:val="bullet"/>
+      <w:lvlText w:val=""/>
+      <w:lvlJc w:val="left"/>
+      <w:pPr>
+        <w:ind w:left="720" w:hanging="360"/>
+      </w:pPr>
+      <w:rPr>
+        <w:rFonts w:ascii="Symbol" w:hAnsi="Symbol" w:hint="default"/>
+      </w:rPr>
+    </w:lvl>
+    <w:lvl w:ilvl="1" w:tplc="04090003" w:tentative="1">
+      <w:start w:val="1"/>
+      <w:numFmt w:val="bullet"/>
+      <w:lvlText w:val="o"/>
+      <w:lvlJc w:val="left"/>
+      <w:pPr>
+        <w:ind w:left="1440" w:hanging="360"/>
+      </w:pPr>
+      <w:rPr>
+        <w:rFonts w:ascii="Courier New" w:hAnsi="Courier New" w:cs="Courier New" w:hint="default"/>
+      </w:rPr>
+    </w:lvl>
+    <w:lvl w:ilvl="2" w:tplc="04090005" w:tentative="1">
+      <w:start w:val="1"/>
+      <w:numFmt w:val="bullet"/>
+      <w:lvlText w:val=""/>
+      <w:lvlJc w:val="left"/>
+      <w:pPr>
+        <w:ind w:left="2160" w:hanging="360"/>
+      </w:pPr>
+      <w:rPr>
+        <w:rFonts w:ascii="Wingdings" w:hAnsi="Wingdings" w:hint="default"/>
+      </w:rPr>
+    </w:lvl>
+    <w:lvl w:ilvl="3" w:tplc="04090001" w:tentative="1">
+      <w:start w:val="1"/>
+      <w:numFmt w:val="bullet"/>
+      <w:lvlText w:val=""/>
+      <w:lvlJc w:val="left"/>
+      <w:pPr>
+        <w:ind w:left="2880" w:hanging="360"/>
+      </w:pPr>
+      <w:rPr>
+        <w:rFonts w:ascii="Symbol" w:hAnsi="Symbol" w:hint="default"/>
+      </w:rPr>
+    </w:lvl>
+    <w:lvl w:ilvl="4" w:tplc="04090003" w:tentative="1">
+      <w:start w:val="1"/>
+      <w:numFmt w:val="bullet"/>
+      <w:lvlText w:val="o"/>
+      <w:lvlJc w:val="left"/>
+      <w:pPr>
+        <w:ind w:left="3600" w:hanging="360"/>
+      </w:pPr>
+      <w:rPr>
+        <w:rFonts w:ascii="Courier New" w:hAnsi="Courier New" w:cs="Courier New" w:hint="default"/>
+      </w:rPr>
+    </w:lvl>
+    <w:lvl w:ilvl="5" w:tplc="04090005" w:tentative="1">
+      <w:start w:val="1"/>
+      <w:numFmt w:val="bullet"/>
+      <w:lvlText w:val=""/>
+      <w:lvlJc w:val="left"/>
+      <w:pPr>
+        <w:ind w:left="4320" w:hanging="360"/>
+      </w:pPr>
+      <w:rPr>
+        <w:rFonts w:ascii="Wingdings" w:hAnsi="Wingdings" w:hint="default"/>
+      </w:rPr>
+    </w:lvl>
+    <w:lvl w:ilvl="6" w:tplc="04090001" w:tentative="1">
+      <w:start w:val="1"/>
+      <w:numFmt w:val="bullet"/>
+      <w:lvlText w:val=""/>
+      <w:lvlJc w:val="left"/>
+      <w:pPr>
+        <w:ind w:left="5040" w:hanging="360"/>
+      </w:pPr>
+      <w:rPr>
+        <w:rFonts w:ascii="Symbol" w:hAnsi="Symbol" w:hint="default"/>
+      </w:rPr>
+    </w:lvl>
+    <w:lvl w:ilvl="7" w:tplc="04090003" w:tentative="1">
+      <w:start w:val="1"/>
+      <w:numFmt w:val="bullet"/>
+      <w:lvlText w:val="o"/>
+      <w:lvlJc w:val="left"/>
+      <w:pPr>
+        <w:ind w:left="5760" w:hanging="360"/>
+      </w:pPr>
+      <w:rPr>
+        <w:rFonts w:ascii="Courier New" w:hAnsi="Courier New" w:cs="Courier New" w:hint="default"/>
+      </w:rPr>
+    </w:lvl>
+    <w:lvl w:ilvl="8" w:tplc="04090005" w:tentative="1">
+      <w:start w:val="1"/>
+      <w:numFmt w:val="bullet"/>
+      <w:lvlText w:val=""/>
+      <w:lvlJc w:val="left"/>
+      <w:pPr>
+        <w:ind w:left="6480" w:hanging="360"/>
+      </w:pPr>
+      <w:rPr>
+        <w:rFonts w:ascii="Wingdings" w:hAnsi="Wingdings" w:hint="default"/>
+      </w:rPr>
+    </w:lvl>
+  </w:abstractNum>
+  <w:abstractNum w:abstractNumId="3" w15:restartNumberingAfterBreak="0">
     <w:nsid w:val="787A31E9"/>
     <w:multiLevelType w:val="hybridMultilevel"/>
     <w:tmpl w:val="0C3C95E6"/>
@@ -292,10 +582,16 @@
     </w:lvl>
   </w:abstractNum>
   <w:num w:numId="1">
-    <w:abstractNumId w:val="1"/>
+    <w:abstractNumId w:val="3"/>
   </w:num>
   <w:num w:numId="2">
     <w:abstractNumId w:val="0"/>
+  </w:num>
+  <w:num w:numId="3">
+    <w:abstractNumId w:val="2"/>
+  </w:num>
+  <w:num w:numId="4">
+    <w:abstractNumId w:val="1"/>
   </w:num>
 </w:numbering>
 </file>

</xml_diff>

<commit_message>
Improved track generation Added better models/materials
</commit_message>
<xml_diff>
--- a/Documents/Journal.docx
+++ b/Documents/Journal.docx
@@ -112,11 +112,87 @@
           <w:numId w:val="2"/>
         </w:numPr>
       </w:pPr>
-      <w:bookmarkStart w:id="0" w:name="_GoBack"/>
-      <w:bookmarkEnd w:id="0"/>
       <w:r>
         <w:t>Filled out Goals.docx</w:t>
       </w:r>
+    </w:p>
+    <w:p>
+      <w:pPr>
+        <w:pStyle w:val="Heading1"/>
+      </w:pPr>
+      <w:r>
+        <w:t>11.02.17</w:t>
+      </w:r>
+    </w:p>
+    <w:p>
+      <w:pPr>
+        <w:pStyle w:val="ListParagraph"/>
+        <w:numPr>
+          <w:ilvl w:val="0"/>
+          <w:numId w:val="2"/>
+        </w:numPr>
+      </w:pPr>
+      <w:r>
+        <w:t>Improved road generation code</w:t>
+      </w:r>
+    </w:p>
+    <w:p>
+      <w:pPr>
+        <w:pStyle w:val="ListParagraph"/>
+        <w:numPr>
+          <w:ilvl w:val="0"/>
+          <w:numId w:val="2"/>
+        </w:numPr>
+      </w:pPr>
+      <w:r>
+        <w:t>Added guard rails</w:t>
+      </w:r>
+    </w:p>
+    <w:p>
+      <w:pPr>
+        <w:pStyle w:val="ListParagraph"/>
+        <w:numPr>
+          <w:ilvl w:val="0"/>
+          <w:numId w:val="2"/>
+        </w:numPr>
+      </w:pPr>
+      <w:r>
+        <w:t>Added banking, width and thickness settings</w:t>
+      </w:r>
+    </w:p>
+    <w:p>
+      <w:pPr>
+        <w:pStyle w:val="Heading1"/>
+      </w:pPr>
+      <w:r>
+        <w:t>12.02.17</w:t>
+      </w:r>
+    </w:p>
+    <w:p>
+      <w:pPr>
+        <w:pStyle w:val="ListParagraph"/>
+        <w:numPr>
+          <w:ilvl w:val="0"/>
+          <w:numId w:val="6"/>
+        </w:numPr>
+      </w:pPr>
+      <w:r>
+        <w:t>Added better meshes and materials</w:t>
+      </w:r>
+    </w:p>
+    <w:p>
+      <w:pPr>
+        <w:pStyle w:val="ListParagraph"/>
+        <w:numPr>
+          <w:ilvl w:val="0"/>
+          <w:numId w:val="6"/>
+        </w:numPr>
+      </w:pPr>
+      <w:r>
+        <w:t>Added debug view to show spline point numbers</w:t>
+      </w:r>
+      <w:bookmarkStart w:id="0" w:name="_GoBack"/>
+      <w:bookmarkEnd w:id="0"/>
     </w:p>
     <w:sectPr>
       <w:pgSz w:w="12240" w:h="15840"/>
@@ -131,6 +207,119 @@
 <file path=word/numbering.xml><?xml version="1.0" encoding="utf-8"?>
 <w:numbering xmlns:wpc="http://schemas.microsoft.com/office/word/2010/wordprocessingCanvas" xmlns:cx="http://schemas.microsoft.com/office/drawing/2014/chartex" xmlns:cx1="http://schemas.microsoft.com/office/drawing/2015/9/8/chartex" xmlns:mc="http://schemas.openxmlformats.org/markup-compatibility/2006" xmlns:o="urn:schemas-microsoft-com:office:office" xmlns:r="http://schemas.openxmlformats.org/officeDocument/2006/relationships" xmlns:m="http://schemas.openxmlformats.org/officeDocument/2006/math" xmlns:v="urn:schemas-microsoft-com:vml" xmlns:wp14="http://schemas.microsoft.com/office/word/2010/wordprocessingDrawing" xmlns:wp="http://schemas.openxmlformats.org/drawingml/2006/wordprocessingDrawing" xmlns:w10="urn:schemas-microsoft-com:office:word" xmlns:w="http://schemas.openxmlformats.org/wordprocessingml/2006/main" xmlns:w14="http://schemas.microsoft.com/office/word/2010/wordml" xmlns:w15="http://schemas.microsoft.com/office/word/2012/wordml" xmlns:w16se="http://schemas.microsoft.com/office/word/2015/wordml/symex" xmlns:wpg="http://schemas.microsoft.com/office/word/2010/wordprocessingGroup" xmlns:wpi="http://schemas.microsoft.com/office/word/2010/wordprocessingInk" xmlns:wne="http://schemas.microsoft.com/office/word/2006/wordml" xmlns:wps="http://schemas.microsoft.com/office/word/2010/wordprocessingShape" mc:Ignorable="w14 w15 w16se wp14">
   <w:abstractNum w:abstractNumId="0" w15:restartNumberingAfterBreak="0">
+    <w:nsid w:val="071D11D2"/>
+    <w:multiLevelType w:val="hybridMultilevel"/>
+    <w:tmpl w:val="C88C2178"/>
+    <w:lvl w:ilvl="0" w:tplc="04090001">
+      <w:start w:val="1"/>
+      <w:numFmt w:val="bullet"/>
+      <w:lvlText w:val=""/>
+      <w:lvlJc w:val="left"/>
+      <w:pPr>
+        <w:ind w:left="720" w:hanging="360"/>
+      </w:pPr>
+      <w:rPr>
+        <w:rFonts w:ascii="Symbol" w:hAnsi="Symbol" w:hint="default"/>
+      </w:rPr>
+    </w:lvl>
+    <w:lvl w:ilvl="1" w:tplc="04090003" w:tentative="1">
+      <w:start w:val="1"/>
+      <w:numFmt w:val="bullet"/>
+      <w:lvlText w:val="o"/>
+      <w:lvlJc w:val="left"/>
+      <w:pPr>
+        <w:ind w:left="1440" w:hanging="360"/>
+      </w:pPr>
+      <w:rPr>
+        <w:rFonts w:ascii="Courier New" w:hAnsi="Courier New" w:cs="Courier New" w:hint="default"/>
+      </w:rPr>
+    </w:lvl>
+    <w:lvl w:ilvl="2" w:tplc="04090005" w:tentative="1">
+      <w:start w:val="1"/>
+      <w:numFmt w:val="bullet"/>
+      <w:lvlText w:val=""/>
+      <w:lvlJc w:val="left"/>
+      <w:pPr>
+        <w:ind w:left="2160" w:hanging="360"/>
+      </w:pPr>
+      <w:rPr>
+        <w:rFonts w:ascii="Wingdings" w:hAnsi="Wingdings" w:hint="default"/>
+      </w:rPr>
+    </w:lvl>
+    <w:lvl w:ilvl="3" w:tplc="04090001" w:tentative="1">
+      <w:start w:val="1"/>
+      <w:numFmt w:val="bullet"/>
+      <w:lvlText w:val=""/>
+      <w:lvlJc w:val="left"/>
+      <w:pPr>
+        <w:ind w:left="2880" w:hanging="360"/>
+      </w:pPr>
+      <w:rPr>
+        <w:rFonts w:ascii="Symbol" w:hAnsi="Symbol" w:hint="default"/>
+      </w:rPr>
+    </w:lvl>
+    <w:lvl w:ilvl="4" w:tplc="04090003" w:tentative="1">
+      <w:start w:val="1"/>
+      <w:numFmt w:val="bullet"/>
+      <w:lvlText w:val="o"/>
+      <w:lvlJc w:val="left"/>
+      <w:pPr>
+        <w:ind w:left="3600" w:hanging="360"/>
+      </w:pPr>
+      <w:rPr>
+        <w:rFonts w:ascii="Courier New" w:hAnsi="Courier New" w:cs="Courier New" w:hint="default"/>
+      </w:rPr>
+    </w:lvl>
+    <w:lvl w:ilvl="5" w:tplc="04090005" w:tentative="1">
+      <w:start w:val="1"/>
+      <w:numFmt w:val="bullet"/>
+      <w:lvlText w:val=""/>
+      <w:lvlJc w:val="left"/>
+      <w:pPr>
+        <w:ind w:left="4320" w:hanging="360"/>
+      </w:pPr>
+      <w:rPr>
+        <w:rFonts w:ascii="Wingdings" w:hAnsi="Wingdings" w:hint="default"/>
+      </w:rPr>
+    </w:lvl>
+    <w:lvl w:ilvl="6" w:tplc="04090001" w:tentative="1">
+      <w:start w:val="1"/>
+      <w:numFmt w:val="bullet"/>
+      <w:lvlText w:val=""/>
+      <w:lvlJc w:val="left"/>
+      <w:pPr>
+        <w:ind w:left="5040" w:hanging="360"/>
+      </w:pPr>
+      <w:rPr>
+        <w:rFonts w:ascii="Symbol" w:hAnsi="Symbol" w:hint="default"/>
+      </w:rPr>
+    </w:lvl>
+    <w:lvl w:ilvl="7" w:tplc="04090003" w:tentative="1">
+      <w:start w:val="1"/>
+      <w:numFmt w:val="bullet"/>
+      <w:lvlText w:val="o"/>
+      <w:lvlJc w:val="left"/>
+      <w:pPr>
+        <w:ind w:left="5760" w:hanging="360"/>
+      </w:pPr>
+      <w:rPr>
+        <w:rFonts w:ascii="Courier New" w:hAnsi="Courier New" w:cs="Courier New" w:hint="default"/>
+      </w:rPr>
+    </w:lvl>
+    <w:lvl w:ilvl="8" w:tplc="04090005" w:tentative="1">
+      <w:start w:val="1"/>
+      <w:numFmt w:val="bullet"/>
+      <w:lvlText w:val=""/>
+      <w:lvlJc w:val="left"/>
+      <w:pPr>
+        <w:ind w:left="6480" w:hanging="360"/>
+      </w:pPr>
+      <w:rPr>
+        <w:rFonts w:ascii="Wingdings" w:hAnsi="Wingdings" w:hint="default"/>
+      </w:rPr>
+    </w:lvl>
+  </w:abstractNum>
+  <w:abstractNum w:abstractNumId="1" w15:restartNumberingAfterBreak="0">
     <w:nsid w:val="1FEC6705"/>
     <w:multiLevelType w:val="hybridMultilevel"/>
     <w:tmpl w:val="C90C7A94"/>
@@ -242,7 +431,7 @@
       </w:rPr>
     </w:lvl>
   </w:abstractNum>
-  <w:abstractNum w:abstractNumId="1" w15:restartNumberingAfterBreak="0">
+  <w:abstractNum w:abstractNumId="2" w15:restartNumberingAfterBreak="0">
     <w:nsid w:val="2D5C5B69"/>
     <w:multiLevelType w:val="hybridMultilevel"/>
     <w:tmpl w:val="126C0CD2"/>
@@ -355,7 +544,7 @@
       </w:rPr>
     </w:lvl>
   </w:abstractNum>
-  <w:abstractNum w:abstractNumId="2" w15:restartNumberingAfterBreak="0">
+  <w:abstractNum w:abstractNumId="3" w15:restartNumberingAfterBreak="0">
     <w:nsid w:val="48325A5C"/>
     <w:multiLevelType w:val="hybridMultilevel"/>
     <w:tmpl w:val="95D0F76A"/>
@@ -468,7 +657,119 @@
       </w:rPr>
     </w:lvl>
   </w:abstractNum>
-  <w:abstractNum w:abstractNumId="3" w15:restartNumberingAfterBreak="0">
+  <w:abstractNum w:abstractNumId="4" w15:restartNumberingAfterBreak="0">
+    <w:nsid w:val="4DA91C4F"/>
+    <w:multiLevelType w:val="hybridMultilevel"/>
+    <w:tmpl w:val="8F148F04"/>
+    <w:lvl w:ilvl="0" w:tplc="2F926158">
+      <w:numFmt w:val="bullet"/>
+      <w:lvlText w:val="-"/>
+      <w:lvlJc w:val="left"/>
+      <w:pPr>
+        <w:ind w:left="720" w:hanging="360"/>
+      </w:pPr>
+      <w:rPr>
+        <w:rFonts w:ascii="Calibri" w:eastAsiaTheme="minorHAnsi" w:hAnsi="Calibri" w:cs="Calibri" w:hint="default"/>
+      </w:rPr>
+    </w:lvl>
+    <w:lvl w:ilvl="1" w:tplc="04090003" w:tentative="1">
+      <w:start w:val="1"/>
+      <w:numFmt w:val="bullet"/>
+      <w:lvlText w:val="o"/>
+      <w:lvlJc w:val="left"/>
+      <w:pPr>
+        <w:ind w:left="1440" w:hanging="360"/>
+      </w:pPr>
+      <w:rPr>
+        <w:rFonts w:ascii="Courier New" w:hAnsi="Courier New" w:cs="Courier New" w:hint="default"/>
+      </w:rPr>
+    </w:lvl>
+    <w:lvl w:ilvl="2" w:tplc="04090005" w:tentative="1">
+      <w:start w:val="1"/>
+      <w:numFmt w:val="bullet"/>
+      <w:lvlText w:val=""/>
+      <w:lvlJc w:val="left"/>
+      <w:pPr>
+        <w:ind w:left="2160" w:hanging="360"/>
+      </w:pPr>
+      <w:rPr>
+        <w:rFonts w:ascii="Wingdings" w:hAnsi="Wingdings" w:hint="default"/>
+      </w:rPr>
+    </w:lvl>
+    <w:lvl w:ilvl="3" w:tplc="04090001" w:tentative="1">
+      <w:start w:val="1"/>
+      <w:numFmt w:val="bullet"/>
+      <w:lvlText w:val=""/>
+      <w:lvlJc w:val="left"/>
+      <w:pPr>
+        <w:ind w:left="2880" w:hanging="360"/>
+      </w:pPr>
+      <w:rPr>
+        <w:rFonts w:ascii="Symbol" w:hAnsi="Symbol" w:hint="default"/>
+      </w:rPr>
+    </w:lvl>
+    <w:lvl w:ilvl="4" w:tplc="04090003" w:tentative="1">
+      <w:start w:val="1"/>
+      <w:numFmt w:val="bullet"/>
+      <w:lvlText w:val="o"/>
+      <w:lvlJc w:val="left"/>
+      <w:pPr>
+        <w:ind w:left="3600" w:hanging="360"/>
+      </w:pPr>
+      <w:rPr>
+        <w:rFonts w:ascii="Courier New" w:hAnsi="Courier New" w:cs="Courier New" w:hint="default"/>
+      </w:rPr>
+    </w:lvl>
+    <w:lvl w:ilvl="5" w:tplc="04090005" w:tentative="1">
+      <w:start w:val="1"/>
+      <w:numFmt w:val="bullet"/>
+      <w:lvlText w:val=""/>
+      <w:lvlJc w:val="left"/>
+      <w:pPr>
+        <w:ind w:left="4320" w:hanging="360"/>
+      </w:pPr>
+      <w:rPr>
+        <w:rFonts w:ascii="Wingdings" w:hAnsi="Wingdings" w:hint="default"/>
+      </w:rPr>
+    </w:lvl>
+    <w:lvl w:ilvl="6" w:tplc="04090001" w:tentative="1">
+      <w:start w:val="1"/>
+      <w:numFmt w:val="bullet"/>
+      <w:lvlText w:val=""/>
+      <w:lvlJc w:val="left"/>
+      <w:pPr>
+        <w:ind w:left="5040" w:hanging="360"/>
+      </w:pPr>
+      <w:rPr>
+        <w:rFonts w:ascii="Symbol" w:hAnsi="Symbol" w:hint="default"/>
+      </w:rPr>
+    </w:lvl>
+    <w:lvl w:ilvl="7" w:tplc="04090003" w:tentative="1">
+      <w:start w:val="1"/>
+      <w:numFmt w:val="bullet"/>
+      <w:lvlText w:val="o"/>
+      <w:lvlJc w:val="left"/>
+      <w:pPr>
+        <w:ind w:left="5760" w:hanging="360"/>
+      </w:pPr>
+      <w:rPr>
+        <w:rFonts w:ascii="Courier New" w:hAnsi="Courier New" w:cs="Courier New" w:hint="default"/>
+      </w:rPr>
+    </w:lvl>
+    <w:lvl w:ilvl="8" w:tplc="04090005" w:tentative="1">
+      <w:start w:val="1"/>
+      <w:numFmt w:val="bullet"/>
+      <w:lvlText w:val=""/>
+      <w:lvlJc w:val="left"/>
+      <w:pPr>
+        <w:ind w:left="6480" w:hanging="360"/>
+      </w:pPr>
+      <w:rPr>
+        <w:rFonts w:ascii="Wingdings" w:hAnsi="Wingdings" w:hint="default"/>
+      </w:rPr>
+    </w:lvl>
+  </w:abstractNum>
+  <w:abstractNum w:abstractNumId="5" w15:restartNumberingAfterBreak="0">
     <w:nsid w:val="787A31E9"/>
     <w:multiLevelType w:val="hybridMultilevel"/>
     <w:tmpl w:val="0C3C95E6"/>
@@ -582,16 +883,22 @@
     </w:lvl>
   </w:abstractNum>
   <w:num w:numId="1">
+    <w:abstractNumId w:val="5"/>
+  </w:num>
+  <w:num w:numId="2">
+    <w:abstractNumId w:val="1"/>
+  </w:num>
+  <w:num w:numId="3">
     <w:abstractNumId w:val="3"/>
   </w:num>
-  <w:num w:numId="2">
+  <w:num w:numId="4">
+    <w:abstractNumId w:val="2"/>
+  </w:num>
+  <w:num w:numId="5">
     <w:abstractNumId w:val="0"/>
   </w:num>
-  <w:num w:numId="3">
-    <w:abstractNumId w:val="2"/>
-  </w:num>
-  <w:num w:numId="4">
-    <w:abstractNumId w:val="1"/>
+  <w:num w:numId="6">
+    <w:abstractNumId w:val="4"/>
   </w:num>
 </w:numbering>
 </file>

</xml_diff>

<commit_message>
Added track element classes to gives special functionality between different parts Cleaned up code
</commit_message>
<xml_diff>
--- a/Documents/Journal.docx
+++ b/Documents/Journal.docx
@@ -190,6 +190,38 @@
       </w:pPr>
       <w:r>
         <w:t>Added debug view to show spline point numbers</w:t>
+      </w:r>
+    </w:p>
+    <w:p>
+      <w:pPr>
+        <w:pStyle w:val="Heading1"/>
+      </w:pPr>
+      <w:r>
+        <w:t>14.02.17</w:t>
+      </w:r>
+    </w:p>
+    <w:p>
+      <w:pPr>
+        <w:pStyle w:val="ListParagraph"/>
+        <w:numPr>
+          <w:ilvl w:val="0"/>
+          <w:numId w:val="7"/>
+        </w:numPr>
+      </w:pPr>
+      <w:r>
+        <w:t>Added classes for track elements, to better distinguish between different types</w:t>
+      </w:r>
+    </w:p>
+    <w:p>
+      <w:pPr>
+        <w:pStyle w:val="ListParagraph"/>
+        <w:numPr>
+          <w:ilvl w:val="0"/>
+          <w:numId w:val="7"/>
+        </w:numPr>
+      </w:pPr>
+      <w:r>
+        <w:t>Cleaned up code</w:t>
       </w:r>
       <w:bookmarkStart w:id="0" w:name="_GoBack"/>
       <w:bookmarkEnd w:id="0"/>
@@ -770,6 +802,118 @@
     </w:lvl>
   </w:abstractNum>
   <w:abstractNum w:abstractNumId="5" w15:restartNumberingAfterBreak="0">
+    <w:nsid w:val="6AA86D66"/>
+    <w:multiLevelType w:val="hybridMultilevel"/>
+    <w:tmpl w:val="5D84EC24"/>
+    <w:lvl w:ilvl="0" w:tplc="2F926158">
+      <w:numFmt w:val="bullet"/>
+      <w:lvlText w:val="-"/>
+      <w:lvlJc w:val="left"/>
+      <w:pPr>
+        <w:ind w:left="720" w:hanging="360"/>
+      </w:pPr>
+      <w:rPr>
+        <w:rFonts w:ascii="Calibri" w:eastAsiaTheme="minorHAnsi" w:hAnsi="Calibri" w:cs="Calibri" w:hint="default"/>
+      </w:rPr>
+    </w:lvl>
+    <w:lvl w:ilvl="1" w:tplc="04090003" w:tentative="1">
+      <w:start w:val="1"/>
+      <w:numFmt w:val="bullet"/>
+      <w:lvlText w:val="o"/>
+      <w:lvlJc w:val="left"/>
+      <w:pPr>
+        <w:ind w:left="1440" w:hanging="360"/>
+      </w:pPr>
+      <w:rPr>
+        <w:rFonts w:ascii="Courier New" w:hAnsi="Courier New" w:cs="Courier New" w:hint="default"/>
+      </w:rPr>
+    </w:lvl>
+    <w:lvl w:ilvl="2" w:tplc="04090005" w:tentative="1">
+      <w:start w:val="1"/>
+      <w:numFmt w:val="bullet"/>
+      <w:lvlText w:val=""/>
+      <w:lvlJc w:val="left"/>
+      <w:pPr>
+        <w:ind w:left="2160" w:hanging="360"/>
+      </w:pPr>
+      <w:rPr>
+        <w:rFonts w:ascii="Wingdings" w:hAnsi="Wingdings" w:hint="default"/>
+      </w:rPr>
+    </w:lvl>
+    <w:lvl w:ilvl="3" w:tplc="04090001" w:tentative="1">
+      <w:start w:val="1"/>
+      <w:numFmt w:val="bullet"/>
+      <w:lvlText w:val=""/>
+      <w:lvlJc w:val="left"/>
+      <w:pPr>
+        <w:ind w:left="2880" w:hanging="360"/>
+      </w:pPr>
+      <w:rPr>
+        <w:rFonts w:ascii="Symbol" w:hAnsi="Symbol" w:hint="default"/>
+      </w:rPr>
+    </w:lvl>
+    <w:lvl w:ilvl="4" w:tplc="04090003" w:tentative="1">
+      <w:start w:val="1"/>
+      <w:numFmt w:val="bullet"/>
+      <w:lvlText w:val="o"/>
+      <w:lvlJc w:val="left"/>
+      <w:pPr>
+        <w:ind w:left="3600" w:hanging="360"/>
+      </w:pPr>
+      <w:rPr>
+        <w:rFonts w:ascii="Courier New" w:hAnsi="Courier New" w:cs="Courier New" w:hint="default"/>
+      </w:rPr>
+    </w:lvl>
+    <w:lvl w:ilvl="5" w:tplc="04090005" w:tentative="1">
+      <w:start w:val="1"/>
+      <w:numFmt w:val="bullet"/>
+      <w:lvlText w:val=""/>
+      <w:lvlJc w:val="left"/>
+      <w:pPr>
+        <w:ind w:left="4320" w:hanging="360"/>
+      </w:pPr>
+      <w:rPr>
+        <w:rFonts w:ascii="Wingdings" w:hAnsi="Wingdings" w:hint="default"/>
+      </w:rPr>
+    </w:lvl>
+    <w:lvl w:ilvl="6" w:tplc="04090001" w:tentative="1">
+      <w:start w:val="1"/>
+      <w:numFmt w:val="bullet"/>
+      <w:lvlText w:val=""/>
+      <w:lvlJc w:val="left"/>
+      <w:pPr>
+        <w:ind w:left="5040" w:hanging="360"/>
+      </w:pPr>
+      <w:rPr>
+        <w:rFonts w:ascii="Symbol" w:hAnsi="Symbol" w:hint="default"/>
+      </w:rPr>
+    </w:lvl>
+    <w:lvl w:ilvl="7" w:tplc="04090003" w:tentative="1">
+      <w:start w:val="1"/>
+      <w:numFmt w:val="bullet"/>
+      <w:lvlText w:val="o"/>
+      <w:lvlJc w:val="left"/>
+      <w:pPr>
+        <w:ind w:left="5760" w:hanging="360"/>
+      </w:pPr>
+      <w:rPr>
+        <w:rFonts w:ascii="Courier New" w:hAnsi="Courier New" w:cs="Courier New" w:hint="default"/>
+      </w:rPr>
+    </w:lvl>
+    <w:lvl w:ilvl="8" w:tplc="04090005" w:tentative="1">
+      <w:start w:val="1"/>
+      <w:numFmt w:val="bullet"/>
+      <w:lvlText w:val=""/>
+      <w:lvlJc w:val="left"/>
+      <w:pPr>
+        <w:ind w:left="6480" w:hanging="360"/>
+      </w:pPr>
+      <w:rPr>
+        <w:rFonts w:ascii="Wingdings" w:hAnsi="Wingdings" w:hint="default"/>
+      </w:rPr>
+    </w:lvl>
+  </w:abstractNum>
+  <w:abstractNum w:abstractNumId="6" w15:restartNumberingAfterBreak="0">
     <w:nsid w:val="787A31E9"/>
     <w:multiLevelType w:val="hybridMultilevel"/>
     <w:tmpl w:val="0C3C95E6"/>
@@ -883,7 +1027,7 @@
     </w:lvl>
   </w:abstractNum>
   <w:num w:numId="1">
-    <w:abstractNumId w:val="5"/>
+    <w:abstractNumId w:val="6"/>
   </w:num>
   <w:num w:numId="2">
     <w:abstractNumId w:val="1"/>
@@ -899,6 +1043,9 @@
   </w:num>
   <w:num w:numId="6">
     <w:abstractNumId w:val="4"/>
+  </w:num>
+  <w:num w:numId="7">
+    <w:abstractNumId w:val="5"/>
   </w:num>
 </w:numbering>
 </file>

</xml_diff>

<commit_message>
Added goal line and trigger Commented code Fixed memory leak on level reload
</commit_message>
<xml_diff>
--- a/Documents/Journal.docx
+++ b/Documents/Journal.docx
@@ -222,6 +222,77 @@
       </w:pPr>
       <w:r>
         <w:t>Cleaned up code</w:t>
+      </w:r>
+    </w:p>
+    <w:p>
+      <w:pPr>
+        <w:pStyle w:val="Heading1"/>
+      </w:pPr>
+      <w:r>
+        <w:t>16.02.17</w:t>
+      </w:r>
+    </w:p>
+    <w:p>
+      <w:pPr>
+        <w:pStyle w:val="ListParagraph"/>
+        <w:numPr>
+          <w:ilvl w:val="0"/>
+          <w:numId w:val="7"/>
+        </w:numPr>
+      </w:pPr>
+      <w:r>
+        <w:t>Added trigger area to start track element</w:t>
+      </w:r>
+    </w:p>
+    <w:p>
+      <w:pPr>
+        <w:pStyle w:val="ListParagraph"/>
+        <w:numPr>
+          <w:ilvl w:val="0"/>
+          <w:numId w:val="7"/>
+        </w:numPr>
+      </w:pPr>
+      <w:r>
+        <w:t>Added goal line decal</w:t>
+      </w:r>
+    </w:p>
+    <w:p>
+      <w:pPr>
+        <w:pStyle w:val="ListParagraph"/>
+        <w:numPr>
+          <w:ilvl w:val="0"/>
+          <w:numId w:val="7"/>
+        </w:numPr>
+      </w:pPr>
+      <w:r>
+        <w:t>Created goal line texture</w:t>
+      </w:r>
+    </w:p>
+    <w:p>
+      <w:pPr>
+        <w:pStyle w:val="ListParagraph"/>
+        <w:numPr>
+          <w:ilvl w:val="0"/>
+          <w:numId w:val="7"/>
+        </w:numPr>
+      </w:pPr>
+      <w:r>
+        <w:t>Commented c</w:t>
+      </w:r>
+      <w:r>
+        <w:t>ode</w:t>
+      </w:r>
+    </w:p>
+    <w:p>
+      <w:pPr>
+        <w:pStyle w:val="ListParagraph"/>
+        <w:numPr>
+          <w:ilvl w:val="0"/>
+          <w:numId w:val="7"/>
+        </w:numPr>
+      </w:pPr>
+      <w:r>
+        <w:t>Fixed memory leak (child actors not deleted on level load)</w:t>
       </w:r>
       <w:bookmarkStart w:id="0" w:name="_GoBack"/>
       <w:bookmarkEnd w:id="0"/>
@@ -577,6 +648,119 @@
     </w:lvl>
   </w:abstractNum>
   <w:abstractNum w:abstractNumId="3" w15:restartNumberingAfterBreak="0">
+    <w:nsid w:val="40430215"/>
+    <w:multiLevelType w:val="hybridMultilevel"/>
+    <w:tmpl w:val="FB9898A2"/>
+    <w:lvl w:ilvl="0" w:tplc="04090001">
+      <w:start w:val="1"/>
+      <w:numFmt w:val="bullet"/>
+      <w:lvlText w:val=""/>
+      <w:lvlJc w:val="left"/>
+      <w:pPr>
+        <w:ind w:left="720" w:hanging="360"/>
+      </w:pPr>
+      <w:rPr>
+        <w:rFonts w:ascii="Symbol" w:hAnsi="Symbol" w:hint="default"/>
+      </w:rPr>
+    </w:lvl>
+    <w:lvl w:ilvl="1" w:tplc="04090003" w:tentative="1">
+      <w:start w:val="1"/>
+      <w:numFmt w:val="bullet"/>
+      <w:lvlText w:val="o"/>
+      <w:lvlJc w:val="left"/>
+      <w:pPr>
+        <w:ind w:left="1440" w:hanging="360"/>
+      </w:pPr>
+      <w:rPr>
+        <w:rFonts w:ascii="Courier New" w:hAnsi="Courier New" w:cs="Courier New" w:hint="default"/>
+      </w:rPr>
+    </w:lvl>
+    <w:lvl w:ilvl="2" w:tplc="04090005" w:tentative="1">
+      <w:start w:val="1"/>
+      <w:numFmt w:val="bullet"/>
+      <w:lvlText w:val=""/>
+      <w:lvlJc w:val="left"/>
+      <w:pPr>
+        <w:ind w:left="2160" w:hanging="360"/>
+      </w:pPr>
+      <w:rPr>
+        <w:rFonts w:ascii="Wingdings" w:hAnsi="Wingdings" w:hint="default"/>
+      </w:rPr>
+    </w:lvl>
+    <w:lvl w:ilvl="3" w:tplc="04090001" w:tentative="1">
+      <w:start w:val="1"/>
+      <w:numFmt w:val="bullet"/>
+      <w:lvlText w:val=""/>
+      <w:lvlJc w:val="left"/>
+      <w:pPr>
+        <w:ind w:left="2880" w:hanging="360"/>
+      </w:pPr>
+      <w:rPr>
+        <w:rFonts w:ascii="Symbol" w:hAnsi="Symbol" w:hint="default"/>
+      </w:rPr>
+    </w:lvl>
+    <w:lvl w:ilvl="4" w:tplc="04090003" w:tentative="1">
+      <w:start w:val="1"/>
+      <w:numFmt w:val="bullet"/>
+      <w:lvlText w:val="o"/>
+      <w:lvlJc w:val="left"/>
+      <w:pPr>
+        <w:ind w:left="3600" w:hanging="360"/>
+      </w:pPr>
+      <w:rPr>
+        <w:rFonts w:ascii="Courier New" w:hAnsi="Courier New" w:cs="Courier New" w:hint="default"/>
+      </w:rPr>
+    </w:lvl>
+    <w:lvl w:ilvl="5" w:tplc="04090005" w:tentative="1">
+      <w:start w:val="1"/>
+      <w:numFmt w:val="bullet"/>
+      <w:lvlText w:val=""/>
+      <w:lvlJc w:val="left"/>
+      <w:pPr>
+        <w:ind w:left="4320" w:hanging="360"/>
+      </w:pPr>
+      <w:rPr>
+        <w:rFonts w:ascii="Wingdings" w:hAnsi="Wingdings" w:hint="default"/>
+      </w:rPr>
+    </w:lvl>
+    <w:lvl w:ilvl="6" w:tplc="04090001" w:tentative="1">
+      <w:start w:val="1"/>
+      <w:numFmt w:val="bullet"/>
+      <w:lvlText w:val=""/>
+      <w:lvlJc w:val="left"/>
+      <w:pPr>
+        <w:ind w:left="5040" w:hanging="360"/>
+      </w:pPr>
+      <w:rPr>
+        <w:rFonts w:ascii="Symbol" w:hAnsi="Symbol" w:hint="default"/>
+      </w:rPr>
+    </w:lvl>
+    <w:lvl w:ilvl="7" w:tplc="04090003" w:tentative="1">
+      <w:start w:val="1"/>
+      <w:numFmt w:val="bullet"/>
+      <w:lvlText w:val="o"/>
+      <w:lvlJc w:val="left"/>
+      <w:pPr>
+        <w:ind w:left="5760" w:hanging="360"/>
+      </w:pPr>
+      <w:rPr>
+        <w:rFonts w:ascii="Courier New" w:hAnsi="Courier New" w:cs="Courier New" w:hint="default"/>
+      </w:rPr>
+    </w:lvl>
+    <w:lvl w:ilvl="8" w:tplc="04090005" w:tentative="1">
+      <w:start w:val="1"/>
+      <w:numFmt w:val="bullet"/>
+      <w:lvlText w:val=""/>
+      <w:lvlJc w:val="left"/>
+      <w:pPr>
+        <w:ind w:left="6480" w:hanging="360"/>
+      </w:pPr>
+      <w:rPr>
+        <w:rFonts w:ascii="Wingdings" w:hAnsi="Wingdings" w:hint="default"/>
+      </w:rPr>
+    </w:lvl>
+  </w:abstractNum>
+  <w:abstractNum w:abstractNumId="4" w15:restartNumberingAfterBreak="0">
     <w:nsid w:val="48325A5C"/>
     <w:multiLevelType w:val="hybridMultilevel"/>
     <w:tmpl w:val="95D0F76A"/>
@@ -689,7 +873,7 @@
       </w:rPr>
     </w:lvl>
   </w:abstractNum>
-  <w:abstractNum w:abstractNumId="4" w15:restartNumberingAfterBreak="0">
+  <w:abstractNum w:abstractNumId="5" w15:restartNumberingAfterBreak="0">
     <w:nsid w:val="4DA91C4F"/>
     <w:multiLevelType w:val="hybridMultilevel"/>
     <w:tmpl w:val="8F148F04"/>
@@ -801,7 +985,7 @@
       </w:rPr>
     </w:lvl>
   </w:abstractNum>
-  <w:abstractNum w:abstractNumId="5" w15:restartNumberingAfterBreak="0">
+  <w:abstractNum w:abstractNumId="6" w15:restartNumberingAfterBreak="0">
     <w:nsid w:val="6AA86D66"/>
     <w:multiLevelType w:val="hybridMultilevel"/>
     <w:tmpl w:val="5D84EC24"/>
@@ -913,7 +1097,7 @@
       </w:rPr>
     </w:lvl>
   </w:abstractNum>
-  <w:abstractNum w:abstractNumId="6" w15:restartNumberingAfterBreak="0">
+  <w:abstractNum w:abstractNumId="7" w15:restartNumberingAfterBreak="0">
     <w:nsid w:val="787A31E9"/>
     <w:multiLevelType w:val="hybridMultilevel"/>
     <w:tmpl w:val="0C3C95E6"/>
@@ -1027,13 +1211,13 @@
     </w:lvl>
   </w:abstractNum>
   <w:num w:numId="1">
-    <w:abstractNumId w:val="6"/>
+    <w:abstractNumId w:val="7"/>
   </w:num>
   <w:num w:numId="2">
     <w:abstractNumId w:val="1"/>
   </w:num>
   <w:num w:numId="3">
-    <w:abstractNumId w:val="3"/>
+    <w:abstractNumId w:val="4"/>
   </w:num>
   <w:num w:numId="4">
     <w:abstractNumId w:val="2"/>
@@ -1042,10 +1226,13 @@
     <w:abstractNumId w:val="0"/>
   </w:num>
   <w:num w:numId="6">
-    <w:abstractNumId w:val="4"/>
+    <w:abstractNumId w:val="5"/>
   </w:num>
   <w:num w:numId="7">
-    <w:abstractNumId w:val="5"/>
+    <w:abstractNumId w:val="6"/>
+  </w:num>
+  <w:num w:numId="8">
+    <w:abstractNumId w:val="3"/>
   </w:num>
 </w:numbering>
 </file>

</xml_diff>

<commit_message>
Redo of task list Time planing
</commit_message>
<xml_diff>
--- a/Documents/Journal.docx
+++ b/Documents/Journal.docx
@@ -293,6 +293,38 @@
       </w:pPr>
       <w:r>
         <w:t>Fixed memory leak (child actors not deleted on level load)</w:t>
+      </w:r>
+    </w:p>
+    <w:p>
+      <w:pPr>
+        <w:pStyle w:val="Heading1"/>
+      </w:pPr>
+      <w:r>
+        <w:t>20.02.17</w:t>
+      </w:r>
+    </w:p>
+    <w:p>
+      <w:pPr>
+        <w:pStyle w:val="ListParagraph"/>
+        <w:numPr>
+          <w:ilvl w:val="0"/>
+          <w:numId w:val="7"/>
+        </w:numPr>
+      </w:pPr>
+      <w:r>
+        <w:t>Created more verbose and accurate task list</w:t>
+      </w:r>
+    </w:p>
+    <w:p>
+      <w:pPr>
+        <w:pStyle w:val="ListParagraph"/>
+        <w:numPr>
+          <w:ilvl w:val="0"/>
+          <w:numId w:val="7"/>
+        </w:numPr>
+      </w:pPr>
+      <w:r>
+        <w:t>Created time plan for tasks</w:t>
       </w:r>
       <w:bookmarkStart w:id="0" w:name="_GoBack"/>
       <w:bookmarkEnd w:id="0"/>
@@ -423,6 +455,119 @@
     </w:lvl>
   </w:abstractNum>
   <w:abstractNum w:abstractNumId="1" w15:restartNumberingAfterBreak="0">
+    <w:nsid w:val="14AF2068"/>
+    <w:multiLevelType w:val="hybridMultilevel"/>
+    <w:tmpl w:val="F8D46712"/>
+    <w:lvl w:ilvl="0" w:tplc="04090001">
+      <w:start w:val="1"/>
+      <w:numFmt w:val="bullet"/>
+      <w:lvlText w:val=""/>
+      <w:lvlJc w:val="left"/>
+      <w:pPr>
+        <w:ind w:left="720" w:hanging="360"/>
+      </w:pPr>
+      <w:rPr>
+        <w:rFonts w:ascii="Symbol" w:hAnsi="Symbol" w:hint="default"/>
+      </w:rPr>
+    </w:lvl>
+    <w:lvl w:ilvl="1" w:tplc="04090003" w:tentative="1">
+      <w:start w:val="1"/>
+      <w:numFmt w:val="bullet"/>
+      <w:lvlText w:val="o"/>
+      <w:lvlJc w:val="left"/>
+      <w:pPr>
+        <w:ind w:left="1440" w:hanging="360"/>
+      </w:pPr>
+      <w:rPr>
+        <w:rFonts w:ascii="Courier New" w:hAnsi="Courier New" w:cs="Courier New" w:hint="default"/>
+      </w:rPr>
+    </w:lvl>
+    <w:lvl w:ilvl="2" w:tplc="04090005" w:tentative="1">
+      <w:start w:val="1"/>
+      <w:numFmt w:val="bullet"/>
+      <w:lvlText w:val=""/>
+      <w:lvlJc w:val="left"/>
+      <w:pPr>
+        <w:ind w:left="2160" w:hanging="360"/>
+      </w:pPr>
+      <w:rPr>
+        <w:rFonts w:ascii="Wingdings" w:hAnsi="Wingdings" w:hint="default"/>
+      </w:rPr>
+    </w:lvl>
+    <w:lvl w:ilvl="3" w:tplc="04090001" w:tentative="1">
+      <w:start w:val="1"/>
+      <w:numFmt w:val="bullet"/>
+      <w:lvlText w:val=""/>
+      <w:lvlJc w:val="left"/>
+      <w:pPr>
+        <w:ind w:left="2880" w:hanging="360"/>
+      </w:pPr>
+      <w:rPr>
+        <w:rFonts w:ascii="Symbol" w:hAnsi="Symbol" w:hint="default"/>
+      </w:rPr>
+    </w:lvl>
+    <w:lvl w:ilvl="4" w:tplc="04090003" w:tentative="1">
+      <w:start w:val="1"/>
+      <w:numFmt w:val="bullet"/>
+      <w:lvlText w:val="o"/>
+      <w:lvlJc w:val="left"/>
+      <w:pPr>
+        <w:ind w:left="3600" w:hanging="360"/>
+      </w:pPr>
+      <w:rPr>
+        <w:rFonts w:ascii="Courier New" w:hAnsi="Courier New" w:cs="Courier New" w:hint="default"/>
+      </w:rPr>
+    </w:lvl>
+    <w:lvl w:ilvl="5" w:tplc="04090005" w:tentative="1">
+      <w:start w:val="1"/>
+      <w:numFmt w:val="bullet"/>
+      <w:lvlText w:val=""/>
+      <w:lvlJc w:val="left"/>
+      <w:pPr>
+        <w:ind w:left="4320" w:hanging="360"/>
+      </w:pPr>
+      <w:rPr>
+        <w:rFonts w:ascii="Wingdings" w:hAnsi="Wingdings" w:hint="default"/>
+      </w:rPr>
+    </w:lvl>
+    <w:lvl w:ilvl="6" w:tplc="04090001" w:tentative="1">
+      <w:start w:val="1"/>
+      <w:numFmt w:val="bullet"/>
+      <w:lvlText w:val=""/>
+      <w:lvlJc w:val="left"/>
+      <w:pPr>
+        <w:ind w:left="5040" w:hanging="360"/>
+      </w:pPr>
+      <w:rPr>
+        <w:rFonts w:ascii="Symbol" w:hAnsi="Symbol" w:hint="default"/>
+      </w:rPr>
+    </w:lvl>
+    <w:lvl w:ilvl="7" w:tplc="04090003" w:tentative="1">
+      <w:start w:val="1"/>
+      <w:numFmt w:val="bullet"/>
+      <w:lvlText w:val="o"/>
+      <w:lvlJc w:val="left"/>
+      <w:pPr>
+        <w:ind w:left="5760" w:hanging="360"/>
+      </w:pPr>
+      <w:rPr>
+        <w:rFonts w:ascii="Courier New" w:hAnsi="Courier New" w:cs="Courier New" w:hint="default"/>
+      </w:rPr>
+    </w:lvl>
+    <w:lvl w:ilvl="8" w:tplc="04090005" w:tentative="1">
+      <w:start w:val="1"/>
+      <w:numFmt w:val="bullet"/>
+      <w:lvlText w:val=""/>
+      <w:lvlJc w:val="left"/>
+      <w:pPr>
+        <w:ind w:left="6480" w:hanging="360"/>
+      </w:pPr>
+      <w:rPr>
+        <w:rFonts w:ascii="Wingdings" w:hAnsi="Wingdings" w:hint="default"/>
+      </w:rPr>
+    </w:lvl>
+  </w:abstractNum>
+  <w:abstractNum w:abstractNumId="2" w15:restartNumberingAfterBreak="0">
     <w:nsid w:val="1FEC6705"/>
     <w:multiLevelType w:val="hybridMultilevel"/>
     <w:tmpl w:val="C90C7A94"/>
@@ -534,7 +679,7 @@
       </w:rPr>
     </w:lvl>
   </w:abstractNum>
-  <w:abstractNum w:abstractNumId="2" w15:restartNumberingAfterBreak="0">
+  <w:abstractNum w:abstractNumId="3" w15:restartNumberingAfterBreak="0">
     <w:nsid w:val="2D5C5B69"/>
     <w:multiLevelType w:val="hybridMultilevel"/>
     <w:tmpl w:val="126C0CD2"/>
@@ -647,7 +792,7 @@
       </w:rPr>
     </w:lvl>
   </w:abstractNum>
-  <w:abstractNum w:abstractNumId="3" w15:restartNumberingAfterBreak="0">
+  <w:abstractNum w:abstractNumId="4" w15:restartNumberingAfterBreak="0">
     <w:nsid w:val="40430215"/>
     <w:multiLevelType w:val="hybridMultilevel"/>
     <w:tmpl w:val="FB9898A2"/>
@@ -760,7 +905,7 @@
       </w:rPr>
     </w:lvl>
   </w:abstractNum>
-  <w:abstractNum w:abstractNumId="4" w15:restartNumberingAfterBreak="0">
+  <w:abstractNum w:abstractNumId="5" w15:restartNumberingAfterBreak="0">
     <w:nsid w:val="48325A5C"/>
     <w:multiLevelType w:val="hybridMultilevel"/>
     <w:tmpl w:val="95D0F76A"/>
@@ -873,7 +1018,7 @@
       </w:rPr>
     </w:lvl>
   </w:abstractNum>
-  <w:abstractNum w:abstractNumId="5" w15:restartNumberingAfterBreak="0">
+  <w:abstractNum w:abstractNumId="6" w15:restartNumberingAfterBreak="0">
     <w:nsid w:val="4DA91C4F"/>
     <w:multiLevelType w:val="hybridMultilevel"/>
     <w:tmpl w:val="8F148F04"/>
@@ -985,7 +1130,7 @@
       </w:rPr>
     </w:lvl>
   </w:abstractNum>
-  <w:abstractNum w:abstractNumId="6" w15:restartNumberingAfterBreak="0">
+  <w:abstractNum w:abstractNumId="7" w15:restartNumberingAfterBreak="0">
     <w:nsid w:val="6AA86D66"/>
     <w:multiLevelType w:val="hybridMultilevel"/>
     <w:tmpl w:val="5D84EC24"/>
@@ -1097,7 +1242,7 @@
       </w:rPr>
     </w:lvl>
   </w:abstractNum>
-  <w:abstractNum w:abstractNumId="7" w15:restartNumberingAfterBreak="0">
+  <w:abstractNum w:abstractNumId="8" w15:restartNumberingAfterBreak="0">
     <w:nsid w:val="787A31E9"/>
     <w:multiLevelType w:val="hybridMultilevel"/>
     <w:tmpl w:val="0C3C95E6"/>
@@ -1211,28 +1356,31 @@
     </w:lvl>
   </w:abstractNum>
   <w:num w:numId="1">
-    <w:abstractNumId w:val="7"/>
+    <w:abstractNumId w:val="8"/>
   </w:num>
   <w:num w:numId="2">
-    <w:abstractNumId w:val="1"/>
+    <w:abstractNumId w:val="2"/>
   </w:num>
   <w:num w:numId="3">
-    <w:abstractNumId w:val="4"/>
+    <w:abstractNumId w:val="5"/>
   </w:num>
   <w:num w:numId="4">
-    <w:abstractNumId w:val="2"/>
+    <w:abstractNumId w:val="3"/>
   </w:num>
   <w:num w:numId="5">
     <w:abstractNumId w:val="0"/>
   </w:num>
   <w:num w:numId="6">
-    <w:abstractNumId w:val="5"/>
+    <w:abstractNumId w:val="6"/>
   </w:num>
   <w:num w:numId="7">
-    <w:abstractNumId w:val="6"/>
+    <w:abstractNumId w:val="7"/>
   </w:num>
   <w:num w:numId="8">
-    <w:abstractNumId w:val="3"/>
+    <w:abstractNumId w:val="4"/>
+  </w:num>
+  <w:num w:numId="9">
+    <w:abstractNumId w:val="1"/>
   </w:num>
 </w:numbering>
 </file>

</xml_diff>